<commit_message>
Aggiunta possibilità di usare lambda per popolamento di parametri opzionali
</commit_message>
<xml_diff>
--- a/Scartch - Specifiche.docx
+++ b/Scartch - Specifiche.docx
@@ -1,6 +1,6 @@
 
 <file path=word/document.xml><?xml version="1.0" encoding="utf-8"?>
-<w:document xmlns:wpc="http://schemas.microsoft.com/office/word/2010/wordprocessingCanvas" xmlns:mo="http://schemas.microsoft.com/office/mac/office/2008/main" xmlns:mc="http://schemas.openxmlformats.org/markup-compatibility/2006" xmlns:mv="urn:schemas-microsoft-com:mac:vml" xmlns:o="urn:schemas-microsoft-com:office:office" xmlns:r="http://schemas.openxmlformats.org/officeDocument/2006/relationships" xmlns:m="http://schemas.openxmlformats.org/officeDocument/2006/math" xmlns:v="urn:schemas-microsoft-com:vml" xmlns:wp14="http://schemas.microsoft.com/office/word/2010/wordprocessingDrawing" xmlns:wp="http://schemas.openxmlformats.org/drawingml/2006/wordprocessingDrawing" xmlns:w10="urn:schemas-microsoft-com:office:word" xmlns:w="http://schemas.openxmlformats.org/wordprocessingml/2006/main" xmlns:w14="http://schemas.microsoft.com/office/word/2010/wordml" xmlns:w15="http://schemas.microsoft.com/office/word/2012/wordml" xmlns:wpg="http://schemas.microsoft.com/office/word/2010/wordprocessingGroup" xmlns:wpi="http://schemas.microsoft.com/office/word/2010/wordprocessingInk" xmlns:wne="http://schemas.microsoft.com/office/word/2006/wordml" xmlns:wps="http://schemas.microsoft.com/office/word/2010/wordprocessingShape" mc:Ignorable="w14 w15 wp14">
+<w:document xmlns:wpc="http://schemas.microsoft.com/office/word/2010/wordprocessingCanvas" xmlns:cx="http://schemas.microsoft.com/office/drawing/2014/chartex" xmlns:cx1="http://schemas.microsoft.com/office/drawing/2015/9/8/chartex" xmlns:cx2="http://schemas.microsoft.com/office/drawing/2015/10/21/chartex" xmlns:cx3="http://schemas.microsoft.com/office/drawing/2016/5/9/chartex" xmlns:cx4="http://schemas.microsoft.com/office/drawing/2016/5/10/chartex" xmlns:cx5="http://schemas.microsoft.com/office/drawing/2016/5/11/chartex" xmlns:mc="http://schemas.openxmlformats.org/markup-compatibility/2006" xmlns:o="urn:schemas-microsoft-com:office:office" xmlns:r="http://schemas.openxmlformats.org/officeDocument/2006/relationships" xmlns:m="http://schemas.openxmlformats.org/officeDocument/2006/math" xmlns:v="urn:schemas-microsoft-com:vml" xmlns:wp14="http://schemas.microsoft.com/office/word/2010/wordprocessingDrawing" xmlns:wp="http://schemas.openxmlformats.org/drawingml/2006/wordprocessingDrawing" xmlns:w10="urn:schemas-microsoft-com:office:word" xmlns:w="http://schemas.openxmlformats.org/wordprocessingml/2006/main" xmlns:w14="http://schemas.microsoft.com/office/word/2010/wordml" xmlns:w15="http://schemas.microsoft.com/office/word/2012/wordml" xmlns:w16se="http://schemas.microsoft.com/office/word/2015/wordml/symex" xmlns:wpg="http://schemas.microsoft.com/office/word/2010/wordprocessingGroup" xmlns:wpi="http://schemas.microsoft.com/office/word/2010/wordprocessingInk" xmlns:wne="http://schemas.microsoft.com/office/word/2006/wordml" xmlns:wps="http://schemas.microsoft.com/office/word/2010/wordprocessingShape" mc:Ignorable="w14 w15 w16se wp14">
   <w:body>
     <w:p>
       <w:pPr>
@@ -464,13 +464,8 @@
         <w:t xml:space="preserve">per </w:t>
       </w:r>
       <w:r>
-        <w:t xml:space="preserve">finalità di </w:t>
-      </w:r>
-      <w:proofErr w:type="spellStart"/>
-      <w:r>
-        <w:t>debug</w:t>
-      </w:r>
-      <w:proofErr w:type="spellEnd"/>
+        <w:t>finalità di debug</w:t>
+      </w:r>
       <w:r>
         <w:t>)</w:t>
       </w:r>
@@ -595,7 +590,7 @@
       <w:r>
         <w:rPr>
           <w:noProof/>
-          <w:lang w:val="en-GB" w:eastAsia="en-GB"/>
+          <w:lang w:eastAsia="it-IT"/>
         </w:rPr>
         <w:drawing>
           <wp:anchor distT="0" distB="0" distL="114300" distR="114300" simplePos="0" relativeHeight="251659264" behindDoc="0" locked="0" layoutInCell="1" allowOverlap="1" wp14:anchorId="2C3C4C6B" wp14:editId="6EF85D12">
@@ -859,7 +854,7 @@
       <w:r>
         <w:rPr>
           <w:noProof/>
-          <w:lang w:val="en-GB" w:eastAsia="en-GB"/>
+          <w:lang w:eastAsia="it-IT"/>
         </w:rPr>
         <w:lastRenderedPageBreak/>
         <w:drawing>
@@ -974,7 +969,7 @@
       <w:r>
         <w:rPr>
           <w:noProof/>
-          <w:lang w:val="en-GB" w:eastAsia="en-GB"/>
+          <w:lang w:eastAsia="it-IT"/>
         </w:rPr>
         <w:drawing>
           <wp:anchor distT="0" distB="0" distL="114300" distR="114300" simplePos="0" relativeHeight="251661312" behindDoc="0" locked="0" layoutInCell="1" allowOverlap="1" wp14:anchorId="475CEB56" wp14:editId="1F534099">
@@ -1217,7 +1212,7 @@
       <w:r>
         <w:rPr>
           <w:noProof/>
-          <w:lang w:val="en-GB" w:eastAsia="en-GB"/>
+          <w:lang w:eastAsia="it-IT"/>
         </w:rPr>
         <w:drawing>
           <wp:anchor distT="0" distB="0" distL="114300" distR="114300" simplePos="0" relativeHeight="251667456" behindDoc="0" locked="0" layoutInCell="1" allowOverlap="1" wp14:anchorId="753A6BB5" wp14:editId="3077453D">
@@ -1319,7 +1314,7 @@
       <w:r>
         <w:rPr>
           <w:noProof/>
-          <w:lang w:val="en-GB" w:eastAsia="en-GB"/>
+          <w:lang w:eastAsia="it-IT"/>
         </w:rPr>
         <w:drawing>
           <wp:anchor distT="0" distB="0" distL="114300" distR="114300" simplePos="0" relativeHeight="251665408" behindDoc="0" locked="0" layoutInCell="1" allowOverlap="1" wp14:anchorId="1811A291" wp14:editId="4A2E7871">
@@ -1715,18 +1710,10 @@
           </w:tcPr>
           <w:p>
             <w:r>
-              <w:t xml:space="preserve">Fai </w:t>
-            </w:r>
-            <w:proofErr w:type="gramStart"/>
-            <w:r>
-              <w:t xml:space="preserve">(  </w:t>
-            </w:r>
-            <w:r>
-              <w:t>)</w:t>
-            </w:r>
-            <w:proofErr w:type="gramEnd"/>
-            <w:r>
-              <w:t xml:space="preserve"> passi</w:t>
+              <w:t xml:space="preserve">Fai (  </w:t>
+            </w:r>
+            <w:r>
+              <w:t>) passi</w:t>
             </w:r>
           </w:p>
         </w:tc>
@@ -1775,18 +1762,10 @@
           <w:p>
             <w:r>
               <w:lastRenderedPageBreak/>
-              <w:t xml:space="preserve">Ruota di </w:t>
-            </w:r>
-            <w:proofErr w:type="gramStart"/>
-            <w:r>
-              <w:t xml:space="preserve">(  </w:t>
-            </w:r>
-            <w:r>
-              <w:t>)</w:t>
-            </w:r>
-            <w:proofErr w:type="gramEnd"/>
-            <w:r>
-              <w:t xml:space="preserve"> gradi attorno all’asse {</w:t>
+              <w:t xml:space="preserve">Ruota di (  </w:t>
+            </w:r>
+            <w:r>
+              <w:t>) gradi attorno all’asse {</w:t>
             </w:r>
             <w:proofErr w:type="spellStart"/>
             <w:r>
@@ -1914,15 +1893,7 @@
           </w:tcPr>
           <w:p>
             <w:r>
-              <w:t xml:space="preserve">Vai alla posizione x: </w:t>
-            </w:r>
-            <w:proofErr w:type="gramStart"/>
-            <w:r>
-              <w:t>(  )</w:t>
-            </w:r>
-            <w:proofErr w:type="gramEnd"/>
-            <w:r>
-              <w:t>, y: (  ), z: (  ).</w:t>
+              <w:t>Vai alla posizione x: (  ), y: (  ), z: (  ).</w:t>
             </w:r>
           </w:p>
         </w:tc>
@@ -1969,7 +1940,7 @@
         <w:tc>
           <w:tcPr>
             <w:tcW w:w="2499" w:type="dxa"/>
-            <w:shd w:val="clear" w:color="auto" w:fill="F4B083" w:themeFill="accent2" w:themeFillTint="99"/>
+            <w:shd w:val="clear" w:color="auto" w:fill="C5E0B3" w:themeFill="accent6" w:themeFillTint="66"/>
           </w:tcPr>
           <w:p>
             <w:r>
@@ -1999,6 +1970,8 @@
             <w:r>
               <w:t xml:space="preserve"> utente}</w:t>
             </w:r>
+            <w:bookmarkStart w:id="0" w:name="_GoBack"/>
+            <w:bookmarkEnd w:id="0"/>
           </w:p>
         </w:tc>
         <w:tc>
@@ -2053,13 +2026,8 @@
             </w:r>
             <w:proofErr w:type="spellEnd"/>
             <w:r>
-              <w:t xml:space="preserve">} di </w:t>
-            </w:r>
-            <w:proofErr w:type="gramStart"/>
-            <w:r>
-              <w:t>(  )</w:t>
-            </w:r>
-            <w:proofErr w:type="gramEnd"/>
+              <w:t>} di (  )</w:t>
+            </w:r>
           </w:p>
         </w:tc>
         <w:tc>
@@ -2106,15 +2074,7 @@
           </w:tcPr>
           <w:p>
             <w:r>
-              <w:t xml:space="preserve">Assegna </w:t>
-            </w:r>
-            <w:proofErr w:type="gramStart"/>
-            <w:r>
-              <w:t>(  )</w:t>
-            </w:r>
-            <w:proofErr w:type="gramEnd"/>
-            <w:r>
-              <w:t xml:space="preserve"> a {</w:t>
+              <w:t>Assegna (  ) a {</w:t>
             </w:r>
             <w:proofErr w:type="spellStart"/>
             <w:r>
@@ -2173,12 +2133,7 @@
           </w:tcPr>
           <w:p>
             <w:r>
-              <w:t>Rimbalza quando tocchi il b</w:t>
-            </w:r>
-            <w:bookmarkStart w:id="0" w:name="_GoBack"/>
-            <w:bookmarkEnd w:id="0"/>
-            <w:r>
-              <w:t>ordo.</w:t>
+              <w:t>Rimbalza quando tocchi il bordo.</w:t>
             </w:r>
           </w:p>
         </w:tc>
@@ -2401,13 +2356,8 @@
           </w:tcPr>
           <w:p>
             <w:r>
-              <w:t xml:space="preserve">Di’ </w:t>
-            </w:r>
-            <w:proofErr w:type="gramStart"/>
-            <w:r>
-              <w:t>[  ]</w:t>
-            </w:r>
-            <w:proofErr w:type="gramEnd"/>
+              <w:t>Di’ [  ]</w:t>
+            </w:r>
           </w:p>
         </w:tc>
         <w:tc>
@@ -2453,15 +2403,7 @@
           </w:tcPr>
           <w:p>
             <w:r>
-              <w:t xml:space="preserve">Di’ </w:t>
-            </w:r>
-            <w:proofErr w:type="gramStart"/>
-            <w:r>
-              <w:t>[  ]</w:t>
-            </w:r>
-            <w:proofErr w:type="gramEnd"/>
-            <w:r>
-              <w:t xml:space="preserve"> per (  ) secondi</w:t>
+              <w:t>Di’ [  ] per (  ) secondi</w:t>
             </w:r>
           </w:p>
         </w:tc>
@@ -2558,13 +2500,8 @@
           </w:tcPr>
           <w:p>
             <w:r>
-              <w:t xml:space="preserve">Imposta dimensioni a </w:t>
-            </w:r>
-            <w:proofErr w:type="gramStart"/>
-            <w:r>
-              <w:t>(  )</w:t>
-            </w:r>
-            <w:proofErr w:type="gramEnd"/>
+              <w:t>Imposta dimensioni a (  )</w:t>
+            </w:r>
           </w:p>
         </w:tc>
         <w:tc>
@@ -2610,15 +2547,7 @@
           </w:tcPr>
           <w:p>
             <w:r>
-              <w:t xml:space="preserve">Imposta dimensioni al </w:t>
-            </w:r>
-            <w:proofErr w:type="gramStart"/>
-            <w:r>
-              <w:t>(  )</w:t>
-            </w:r>
-            <w:proofErr w:type="gramEnd"/>
-            <w:r>
-              <w:t>%</w:t>
+              <w:t>Imposta dimensioni al (  )%</w:t>
             </w:r>
           </w:p>
         </w:tc>
@@ -2952,13 +2881,8 @@
               <w:t>Cambia volume</w:t>
             </w:r>
             <w:r>
-              <w:t xml:space="preserve"> di </w:t>
-            </w:r>
-            <w:proofErr w:type="gramStart"/>
-            <w:r>
-              <w:t>(  )</w:t>
-            </w:r>
-            <w:proofErr w:type="gramEnd"/>
+              <w:t xml:space="preserve"> di (  )</w:t>
+            </w:r>
           </w:p>
         </w:tc>
         <w:tc>
@@ -3004,15 +2928,7 @@
           </w:tcPr>
           <w:p>
             <w:r>
-              <w:t xml:space="preserve">Imposta volume al </w:t>
-            </w:r>
-            <w:proofErr w:type="gramStart"/>
-            <w:r>
-              <w:t>(  )</w:t>
-            </w:r>
-            <w:proofErr w:type="gramEnd"/>
-            <w:r>
-              <w:t>%</w:t>
+              <w:t>Imposta volume al (  )%</w:t>
             </w:r>
           </w:p>
         </w:tc>
@@ -3227,15 +3143,7 @@
           </w:tcPr>
           <w:p>
             <w:r>
-              <w:t xml:space="preserve">Aspetta </w:t>
-            </w:r>
-            <w:proofErr w:type="gramStart"/>
-            <w:r>
-              <w:t>( )</w:t>
-            </w:r>
-            <w:proofErr w:type="gramEnd"/>
-            <w:r>
-              <w:t xml:space="preserve"> secondi</w:t>
+              <w:t>Aspetta ( ) secondi</w:t>
             </w:r>
           </w:p>
         </w:tc>
@@ -3324,15 +3232,7 @@
           </w:tcPr>
           <w:p>
             <w:r>
-              <w:t xml:space="preserve">Ripeti </w:t>
-            </w:r>
-            <w:proofErr w:type="gramStart"/>
-            <w:r>
-              <w:t>( )</w:t>
-            </w:r>
-            <w:proofErr w:type="gramEnd"/>
-            <w:r>
-              <w:t xml:space="preserve"> volte</w:t>
+              <w:t>Ripeti ( ) volte</w:t>
             </w:r>
           </w:p>
         </w:tc>
@@ -4644,15 +4544,7 @@
           </w:tcPr>
           <w:p>
             <w:r>
-              <w:t xml:space="preserve">Numero casuale tra </w:t>
-            </w:r>
-            <w:proofErr w:type="gramStart"/>
-            <w:r>
-              <w:t>( )</w:t>
-            </w:r>
-            <w:proofErr w:type="gramEnd"/>
-            <w:r>
-              <w:t xml:space="preserve"> e ( )</w:t>
+              <w:t>Numero casuale tra ( ) e ( )</w:t>
             </w:r>
           </w:p>
         </w:tc>
@@ -4832,13 +4724,8 @@
             <w:tcW w:w="2499" w:type="dxa"/>
           </w:tcPr>
           <w:p>
-            <w:proofErr w:type="gramStart"/>
-            <w:r>
-              <w:t>[ ]</w:t>
-            </w:r>
-            <w:proofErr w:type="gramEnd"/>
-            <w:r>
-              <w:t xml:space="preserve"> è uguale a [ ]</w:t>
+            <w:r>
+              <w:t>[ ] è uguale a [ ]</w:t>
             </w:r>
           </w:p>
         </w:tc>
@@ -4883,15 +4770,7 @@
           </w:tcPr>
           <w:p>
             <w:r>
-              <w:t xml:space="preserve">Unione di </w:t>
-            </w:r>
-            <w:proofErr w:type="gramStart"/>
-            <w:r>
-              <w:t>[ ]</w:t>
-            </w:r>
-            <w:proofErr w:type="gramEnd"/>
-            <w:r>
-              <w:t xml:space="preserve"> e [ ]</w:t>
+              <w:t>Unione di [ ] e [ ]</w:t>
             </w:r>
           </w:p>
         </w:tc>
@@ -4936,13 +4815,8 @@
           </w:tcPr>
           <w:p>
             <w:r>
-              <w:t xml:space="preserve">Lunghezza di </w:t>
-            </w:r>
-            <w:proofErr w:type="gramStart"/>
-            <w:r>
-              <w:t>[ ]</w:t>
-            </w:r>
-            <w:proofErr w:type="gramEnd"/>
+              <w:t>Lunghezza di [ ]</w:t>
+            </w:r>
           </w:p>
         </w:tc>
         <w:tc>
@@ -4986,15 +4860,7 @@
           </w:tcPr>
           <w:p>
             <w:r>
-              <w:t xml:space="preserve">Lettera </w:t>
-            </w:r>
-            <w:proofErr w:type="gramStart"/>
-            <w:r>
-              <w:t>( )</w:t>
-            </w:r>
-            <w:proofErr w:type="gramEnd"/>
-            <w:r>
-              <w:t xml:space="preserve"> di [ ]</w:t>
+              <w:t>Lettera ( ) di [ ]</w:t>
             </w:r>
           </w:p>
         </w:tc>
@@ -5079,13 +4945,8 @@
             </w:r>
             <w:proofErr w:type="spellEnd"/>
             <w:r>
-              <w:t xml:space="preserve">, ln, log, e^, 10^} </w:t>
-            </w:r>
-            <w:proofErr w:type="gramStart"/>
-            <w:r>
-              <w:t>( )</w:t>
-            </w:r>
-            <w:proofErr w:type="gramEnd"/>
+              <w:t>, ln, log, e^, 10^} ( )</w:t>
+            </w:r>
           </w:p>
         </w:tc>
         <w:tc>
@@ -5128,13 +4989,8 @@
             <w:tcW w:w="2499" w:type="dxa"/>
           </w:tcPr>
           <w:p>
-            <w:proofErr w:type="gramStart"/>
-            <w:r>
-              <w:t>( )</w:t>
-            </w:r>
-            <w:proofErr w:type="gramEnd"/>
-            <w:r>
-              <w:t xml:space="preserve"> </w:t>
+            <w:r>
+              <w:t xml:space="preserve">( ) </w:t>
             </w:r>
             <w:proofErr w:type="spellStart"/>
             <w:r>
@@ -5187,13 +5043,8 @@
           </w:tcPr>
           <w:p>
             <w:r>
-              <w:t xml:space="preserve">Arrotonda </w:t>
-            </w:r>
-            <w:proofErr w:type="gramStart"/>
-            <w:r>
-              <w:t>( )</w:t>
-            </w:r>
-            <w:proofErr w:type="gramEnd"/>
+              <w:t>Arrotonda ( )</w:t>
+            </w:r>
           </w:p>
         </w:tc>
         <w:tc>
@@ -5434,13 +5285,8 @@
           </w:tcPr>
           <w:p>
             <w:r>
-              <w:t xml:space="preserve">Imposta {lista variabili numeriche} a </w:t>
-            </w:r>
-            <w:proofErr w:type="gramStart"/>
-            <w:r>
-              <w:t>( )</w:t>
-            </w:r>
-            <w:proofErr w:type="gramEnd"/>
+              <w:t>Imposta {lista variabili numeriche} a ( )</w:t>
+            </w:r>
           </w:p>
         </w:tc>
         <w:tc>
@@ -5489,13 +5335,8 @@
           </w:tcPr>
           <w:p>
             <w:r>
-              <w:t xml:space="preserve">Imposta {lista variabili-stringa} a </w:t>
-            </w:r>
-            <w:proofErr w:type="gramStart"/>
-            <w:r>
-              <w:t>[ ]</w:t>
-            </w:r>
-            <w:proofErr w:type="gramEnd"/>
+              <w:t>Imposta {lista variabili-stringa} a [ ]</w:t>
+            </w:r>
           </w:p>
         </w:tc>
         <w:tc>
@@ -5544,13 +5385,8 @@
           </w:tcPr>
           <w:p>
             <w:r>
-              <w:t xml:space="preserve">Incrementa {lista variabili numeriche} di </w:t>
-            </w:r>
-            <w:proofErr w:type="gramStart"/>
-            <w:r>
-              <w:t>( )</w:t>
-            </w:r>
-            <w:proofErr w:type="gramEnd"/>
+              <w:t>Incrementa {lista variabili numeriche} di ( )</w:t>
+            </w:r>
           </w:p>
         </w:tc>
         <w:tc>
@@ -5602,8 +5438,8 @@
 </file>
 
 <file path=word/numbering.xml><?xml version="1.0" encoding="utf-8"?>
-<w:numbering xmlns:wpc="http://schemas.microsoft.com/office/word/2010/wordprocessingCanvas" xmlns:mo="http://schemas.microsoft.com/office/mac/office/2008/main" xmlns:mc="http://schemas.openxmlformats.org/markup-compatibility/2006" xmlns:mv="urn:schemas-microsoft-com:mac:vml" xmlns:o="urn:schemas-microsoft-com:office:office" xmlns:r="http://schemas.openxmlformats.org/officeDocument/2006/relationships" xmlns:m="http://schemas.openxmlformats.org/officeDocument/2006/math" xmlns:v="urn:schemas-microsoft-com:vml" xmlns:wp14="http://schemas.microsoft.com/office/word/2010/wordprocessingDrawing" xmlns:wp="http://schemas.openxmlformats.org/drawingml/2006/wordprocessingDrawing" xmlns:w10="urn:schemas-microsoft-com:office:word" xmlns:w="http://schemas.openxmlformats.org/wordprocessingml/2006/main" xmlns:w14="http://schemas.microsoft.com/office/word/2010/wordml" xmlns:w15="http://schemas.microsoft.com/office/word/2012/wordml" xmlns:wpg="http://schemas.microsoft.com/office/word/2010/wordprocessingGroup" xmlns:wpi="http://schemas.microsoft.com/office/word/2010/wordprocessingInk" xmlns:wne="http://schemas.microsoft.com/office/word/2006/wordml" xmlns:wps="http://schemas.microsoft.com/office/word/2010/wordprocessingShape" mc:Ignorable="w14 w15 wp14">
-  <w:abstractNum w:abstractNumId="0">
+<w:numbering xmlns:wpc="http://schemas.microsoft.com/office/word/2010/wordprocessingCanvas" xmlns:cx="http://schemas.microsoft.com/office/drawing/2014/chartex" xmlns:cx1="http://schemas.microsoft.com/office/drawing/2015/9/8/chartex" xmlns:cx2="http://schemas.microsoft.com/office/drawing/2015/10/21/chartex" xmlns:cx3="http://schemas.microsoft.com/office/drawing/2016/5/9/chartex" xmlns:cx4="http://schemas.microsoft.com/office/drawing/2016/5/10/chartex" xmlns:cx5="http://schemas.microsoft.com/office/drawing/2016/5/11/chartex" xmlns:mc="http://schemas.openxmlformats.org/markup-compatibility/2006" xmlns:o="urn:schemas-microsoft-com:office:office" xmlns:r="http://schemas.openxmlformats.org/officeDocument/2006/relationships" xmlns:m="http://schemas.openxmlformats.org/officeDocument/2006/math" xmlns:v="urn:schemas-microsoft-com:vml" xmlns:wp14="http://schemas.microsoft.com/office/word/2010/wordprocessingDrawing" xmlns:wp="http://schemas.openxmlformats.org/drawingml/2006/wordprocessingDrawing" xmlns:w10="urn:schemas-microsoft-com:office:word" xmlns:w="http://schemas.openxmlformats.org/wordprocessingml/2006/main" xmlns:w14="http://schemas.microsoft.com/office/word/2010/wordml" xmlns:w15="http://schemas.microsoft.com/office/word/2012/wordml" xmlns:w16se="http://schemas.microsoft.com/office/word/2015/wordml/symex" xmlns:wpg="http://schemas.microsoft.com/office/word/2010/wordprocessingGroup" xmlns:wpi="http://schemas.microsoft.com/office/word/2010/wordprocessingInk" xmlns:wne="http://schemas.microsoft.com/office/word/2006/wordml" xmlns:wps="http://schemas.microsoft.com/office/word/2010/wordprocessingShape" mc:Ignorable="w14 w15 w16se wp14">
+  <w:abstractNum w:abstractNumId="0" w15:restartNumberingAfterBreak="0">
     <w:nsid w:val="11145067"/>
     <w:multiLevelType w:val="hybridMultilevel"/>
     <w:tmpl w:val="8D766754"/>
@@ -5716,7 +5552,7 @@
       </w:rPr>
     </w:lvl>
   </w:abstractNum>
-  <w:abstractNum w:abstractNumId="1">
+  <w:abstractNum w:abstractNumId="1" w15:restartNumberingAfterBreak="0">
     <w:nsid w:val="36C60FC4"/>
     <w:multiLevelType w:val="hybridMultilevel"/>
     <w:tmpl w:val="1C4E3380"/>
@@ -5829,7 +5665,7 @@
       </w:rPr>
     </w:lvl>
   </w:abstractNum>
-  <w:abstractNum w:abstractNumId="2">
+  <w:abstractNum w:abstractNumId="2" w15:restartNumberingAfterBreak="0">
     <w:nsid w:val="6C5676B6"/>
     <w:multiLevelType w:val="hybridMultilevel"/>
     <w:tmpl w:val="D110CE8E"/>
@@ -5942,7 +5778,7 @@
       </w:rPr>
     </w:lvl>
   </w:abstractNum>
-  <w:abstractNum w:abstractNumId="3">
+  <w:abstractNum w:abstractNumId="3" w15:restartNumberingAfterBreak="0">
     <w:nsid w:val="6EA7578A"/>
     <w:multiLevelType w:val="hybridMultilevel"/>
     <w:tmpl w:val="115A126A"/>
@@ -6055,7 +5891,7 @@
       </w:rPr>
     </w:lvl>
   </w:abstractNum>
-  <w:abstractNum w:abstractNumId="4">
+  <w:abstractNum w:abstractNumId="4" w15:restartNumberingAfterBreak="0">
     <w:nsid w:val="6ED64910"/>
     <w:multiLevelType w:val="hybridMultilevel"/>
     <w:tmpl w:val="40069E4C"/>
@@ -6187,7 +6023,7 @@
 </file>
 
 <file path=word/styles.xml><?xml version="1.0" encoding="utf-8"?>
-<w:styles xmlns:mc="http://schemas.openxmlformats.org/markup-compatibility/2006" xmlns:r="http://schemas.openxmlformats.org/officeDocument/2006/relationships" xmlns:w="http://schemas.openxmlformats.org/wordprocessingml/2006/main" xmlns:w14="http://schemas.microsoft.com/office/word/2010/wordml" xmlns:w15="http://schemas.microsoft.com/office/word/2012/wordml" mc:Ignorable="w14 w15">
+<w:styles xmlns:mc="http://schemas.openxmlformats.org/markup-compatibility/2006" xmlns:r="http://schemas.openxmlformats.org/officeDocument/2006/relationships" xmlns:w="http://schemas.openxmlformats.org/wordprocessingml/2006/main" xmlns:w14="http://schemas.microsoft.com/office/word/2010/wordml" xmlns:w15="http://schemas.microsoft.com/office/word/2012/wordml" xmlns:w16se="http://schemas.microsoft.com/office/word/2015/wordml/symex" mc:Ignorable="w14 w15 w16se">
   <w:docDefaults>
     <w:rPrDefault>
       <w:rPr>
@@ -6199,7 +6035,7 @@
     </w:rPrDefault>
     <w:pPrDefault/>
   </w:docDefaults>
-  <w:latentStyles w:defLockedState="0" w:defUIPriority="99" w:defSemiHidden="0" w:defUnhideWhenUsed="0" w:defQFormat="0" w:count="382">
+  <w:latentStyles w:defLockedState="0" w:defUIPriority="99" w:defSemiHidden="0" w:defUnhideWhenUsed="0" w:defQFormat="0" w:count="374">
     <w:lsdException w:name="Normal" w:uiPriority="0" w:qFormat="1"/>
     <w:lsdException w:name="heading 1" w:uiPriority="9" w:qFormat="1"/>
     <w:lsdException w:name="heading 2" w:semiHidden="1" w:uiPriority="9" w:unhideWhenUsed="1" w:qFormat="1"/>
@@ -6732,7 +6568,6 @@
     <w:uiPriority w:val="39"/>
     <w:rsid w:val="00AA71A6"/>
     <w:tblPr>
-      <w:tblInd w:w="0" w:type="dxa"/>
       <w:tblBorders>
         <w:top w:val="single" w:sz="4" w:space="0" w:color="auto"/>
         <w:left w:val="single" w:sz="4" w:space="0" w:color="auto"/>
@@ -6741,12 +6576,6 @@
         <w:insideH w:val="single" w:sz="4" w:space="0" w:color="auto"/>
         <w:insideV w:val="single" w:sz="4" w:space="0" w:color="auto"/>
       </w:tblBorders>
-      <w:tblCellMar>
-        <w:top w:w="0" w:type="dxa"/>
-        <w:left w:w="108" w:type="dxa"/>
-        <w:bottom w:w="0" w:type="dxa"/>
-        <w:right w:w="108" w:type="dxa"/>
-      </w:tblCellMar>
     </w:tblPr>
   </w:style>
 </w:styles>

</xml_diff>